<commit_message>
Update cas 1 et note rapport sujet enfant
</commit_message>
<xml_diff>
--- a/doc/defi_enfant/Note.docx
+++ b/doc/defi_enfant/Note.docx
@@ -31,10 +31,28 @@
     <w:p>
       <w:pPr>
         <w:pStyle w:val="Titre2"/>
-        <w:spacing w:before="0"/>
+        <w:spacing w:before="0" w:after="240"/>
       </w:pPr>
       <w:r>
         <w:t>Nuit de l’info 2015</w:t>
+      </w:r>
+    </w:p>
+    <w:p>
+      <w:pPr>
+        <w:ind w:left="360"/>
+        <w:rPr>
+          <w:b/>
+          <w:i/>
+          <w:iCs/>
+          <w:color w:val="808080" w:themeColor="text1" w:themeTint="7F"/>
+        </w:rPr>
+      </w:pPr>
+      <w:r>
+        <w:rPr>
+          <w:rStyle w:val="Emphaseple"/>
+          <w:b/>
+        </w:rPr>
+        <w:t>Accédez au site : vrg-corp.net</w:t>
       </w:r>
     </w:p>
     <w:p>
@@ -141,6 +159,187 @@
           <w:rFonts w:ascii="Times New Roman" w:hAnsi="Times New Roman" w:cs="Times New Roman"/>
         </w:rPr>
       </w:pPr>
+      <w:r>
+        <w:rPr>
+          <w:rFonts w:ascii="Times New Roman" w:hAnsi="Times New Roman" w:cs="Times New Roman"/>
+        </w:rPr>
+        <w:tab/>
+        <w:t>Nous avons choisi</w:t>
+      </w:r>
+      <w:r>
+        <w:rPr>
+          <w:rFonts w:ascii="Times New Roman" w:hAnsi="Times New Roman" w:cs="Times New Roman"/>
+        </w:rPr>
+        <w:t xml:space="preserve"> de découper le projet en plusieurs tâches correspondant</w:t>
+      </w:r>
+      <w:r>
+        <w:rPr>
+          <w:rFonts w:ascii="Times New Roman" w:hAnsi="Times New Roman" w:cs="Times New Roman"/>
+        </w:rPr>
+        <w:t>es</w:t>
+      </w:r>
+      <w:r>
+        <w:rPr>
+          <w:rFonts w:ascii="Times New Roman" w:hAnsi="Times New Roman" w:cs="Times New Roman"/>
+        </w:rPr>
+        <w:t xml:space="preserve"> à des déf</w:t>
+      </w:r>
+      <w:r>
+        <w:rPr>
+          <w:rFonts w:ascii="Times New Roman" w:hAnsi="Times New Roman" w:cs="Times New Roman"/>
+        </w:rPr>
+        <w:t>is et aux compétences de chacun</w:t>
+      </w:r>
+      <w:r>
+        <w:rPr>
+          <w:rFonts w:ascii="Times New Roman" w:hAnsi="Times New Roman" w:cs="Times New Roman"/>
+        </w:rPr>
+        <w:t>.</w:t>
+      </w:r>
+      <w:r>
+        <w:rPr>
+          <w:rFonts w:ascii="Times New Roman" w:hAnsi="Times New Roman" w:cs="Times New Roman"/>
+        </w:rPr>
+        <w:t xml:space="preserve"> Le projet a donc été partagé comme suit :</w:t>
+      </w:r>
+    </w:p>
+    <w:p>
+      <w:pPr>
+        <w:pStyle w:val="Paragraphedeliste"/>
+        <w:numPr>
+          <w:ilvl w:val="0"/>
+          <w:numId w:val="1"/>
+        </w:numPr>
+        <w:rPr>
+          <w:rFonts w:ascii="Times New Roman" w:hAnsi="Times New Roman" w:cs="Times New Roman"/>
+          <w:sz w:val="24"/>
+        </w:rPr>
+      </w:pPr>
+      <w:r>
+        <w:rPr>
+          <w:rFonts w:ascii="Times New Roman" w:hAnsi="Times New Roman" w:cs="Times New Roman"/>
+          <w:sz w:val="24"/>
+        </w:rPr>
+        <w:t>Recherches et choix du contenu du site</w:t>
+      </w:r>
+    </w:p>
+    <w:p>
+      <w:pPr>
+        <w:pStyle w:val="Paragraphedeliste"/>
+        <w:numPr>
+          <w:ilvl w:val="0"/>
+          <w:numId w:val="1"/>
+        </w:numPr>
+        <w:rPr>
+          <w:rFonts w:ascii="Times New Roman" w:hAnsi="Times New Roman" w:cs="Times New Roman"/>
+          <w:sz w:val="24"/>
+        </w:rPr>
+      </w:pPr>
+      <w:r>
+        <w:rPr>
+          <w:rFonts w:ascii="Times New Roman" w:hAnsi="Times New Roman" w:cs="Times New Roman"/>
+          <w:sz w:val="24"/>
+        </w:rPr>
+        <w:t>Design du site</w:t>
+      </w:r>
+    </w:p>
+    <w:p>
+      <w:pPr>
+        <w:pStyle w:val="Paragraphedeliste"/>
+        <w:numPr>
+          <w:ilvl w:val="0"/>
+          <w:numId w:val="1"/>
+        </w:numPr>
+        <w:rPr>
+          <w:rFonts w:ascii="Times New Roman" w:hAnsi="Times New Roman" w:cs="Times New Roman"/>
+          <w:sz w:val="24"/>
+        </w:rPr>
+      </w:pPr>
+      <w:r>
+        <w:rPr>
+          <w:rFonts w:ascii="Times New Roman" w:hAnsi="Times New Roman" w:cs="Times New Roman"/>
+          <w:sz w:val="24"/>
+        </w:rPr>
+        <w:t>Conception des jeux</w:t>
+      </w:r>
+    </w:p>
+    <w:p>
+      <w:pPr>
+        <w:pStyle w:val="Paragraphedeliste"/>
+        <w:numPr>
+          <w:ilvl w:val="0"/>
+          <w:numId w:val="1"/>
+        </w:numPr>
+        <w:rPr>
+          <w:rFonts w:ascii="Times New Roman" w:hAnsi="Times New Roman" w:cs="Times New Roman"/>
+          <w:sz w:val="24"/>
+        </w:rPr>
+      </w:pPr>
+      <w:r>
+        <w:rPr>
+          <w:rFonts w:ascii="Times New Roman" w:hAnsi="Times New Roman" w:cs="Times New Roman"/>
+          <w:sz w:val="24"/>
+        </w:rPr>
+        <w:t>Implémentation du contenu du site</w:t>
+      </w:r>
+    </w:p>
+    <w:p>
+      <w:pPr>
+        <w:pStyle w:val="Paragraphedeliste"/>
+        <w:numPr>
+          <w:ilvl w:val="0"/>
+          <w:numId w:val="1"/>
+        </w:numPr>
+        <w:rPr>
+          <w:rFonts w:ascii="Times New Roman" w:hAnsi="Times New Roman" w:cs="Times New Roman"/>
+          <w:sz w:val="24"/>
+        </w:rPr>
+      </w:pPr>
+      <w:r>
+        <w:rPr>
+          <w:rFonts w:ascii="Times New Roman" w:hAnsi="Times New Roman" w:cs="Times New Roman"/>
+          <w:sz w:val="24"/>
+        </w:rPr>
+        <w:t>Implémentation de l’interface du site</w:t>
+      </w:r>
+    </w:p>
+    <w:p>
+      <w:pPr>
+        <w:pStyle w:val="Paragraphedeliste"/>
+        <w:numPr>
+          <w:ilvl w:val="0"/>
+          <w:numId w:val="1"/>
+        </w:numPr>
+        <w:rPr>
+          <w:rFonts w:ascii="Times New Roman" w:hAnsi="Times New Roman" w:cs="Times New Roman"/>
+          <w:sz w:val="24"/>
+        </w:rPr>
+      </w:pPr>
+      <w:r>
+        <w:rPr>
+          <w:rFonts w:ascii="Times New Roman" w:hAnsi="Times New Roman" w:cs="Times New Roman"/>
+          <w:sz w:val="24"/>
+        </w:rPr>
+        <w:t>Implémentation des jeux</w:t>
+      </w:r>
+    </w:p>
+    <w:p>
+      <w:pPr>
+        <w:ind w:left="360"/>
+        <w:rPr>
+          <w:b/>
+          <w:i/>
+          <w:iCs/>
+          <w:color w:val="808080" w:themeColor="text1" w:themeTint="7F"/>
+        </w:rPr>
+      </w:pPr>
+      <w:r>
+        <w:rPr>
+          <w:rStyle w:val="Emphaseple"/>
+          <w:b/>
+        </w:rPr>
+        <w:t>Accédez au site : vrg-corp.net</w:t>
+      </w:r>
       <w:bookmarkStart w:id="0" w:name="_GoBack"/>
       <w:bookmarkEnd w:id="0"/>
     </w:p>
@@ -152,6 +351,243 @@
     </w:sectPr>
   </w:body>
 </w:document>
+</file>
+
+<file path=word/numbering.xml><?xml version="1.0" encoding="utf-8"?>
+<w:numbering xmlns:wpc="http://schemas.microsoft.com/office/word/2010/wordprocessingCanvas" xmlns:mc="http://schemas.openxmlformats.org/markup-compatibility/2006" xmlns:o="urn:schemas-microsoft-com:office:office" xmlns:r="http://schemas.openxmlformats.org/officeDocument/2006/relationships" xmlns:m="http://schemas.openxmlformats.org/officeDocument/2006/math" xmlns:v="urn:schemas-microsoft-com:vml" xmlns:wp14="http://schemas.microsoft.com/office/word/2010/wordprocessingDrawing" xmlns:wp="http://schemas.openxmlformats.org/drawingml/2006/wordprocessingDrawing" xmlns:w10="urn:schemas-microsoft-com:office:word" xmlns:w="http://schemas.openxmlformats.org/wordprocessingml/2006/main" xmlns:w14="http://schemas.microsoft.com/office/word/2010/wordml" xmlns:wpg="http://schemas.microsoft.com/office/word/2010/wordprocessingGroup" xmlns:wpi="http://schemas.microsoft.com/office/word/2010/wordprocessingInk" xmlns:wne="http://schemas.microsoft.com/office/word/2006/wordml" xmlns:wps="http://schemas.microsoft.com/office/word/2010/wordprocessingShape" mc:Ignorable="w14 wp14">
+  <w:abstractNum w:abstractNumId="0">
+    <w:nsid w:val="6116524E"/>
+    <w:multiLevelType w:val="hybridMultilevel"/>
+    <w:tmpl w:val="8E3060C2"/>
+    <w:lvl w:ilvl="0" w:tplc="040C0001">
+      <w:start w:val="1"/>
+      <w:numFmt w:val="bullet"/>
+      <w:lvlText w:val=""/>
+      <w:lvlJc w:val="left"/>
+      <w:pPr>
+        <w:ind w:left="720" w:hanging="360"/>
+      </w:pPr>
+      <w:rPr>
+        <w:rFonts w:ascii="Symbol" w:hAnsi="Symbol" w:hint="default"/>
+      </w:rPr>
+    </w:lvl>
+    <w:lvl w:ilvl="1" w:tplc="040C0003" w:tentative="1">
+      <w:start w:val="1"/>
+      <w:numFmt w:val="bullet"/>
+      <w:lvlText w:val="o"/>
+      <w:lvlJc w:val="left"/>
+      <w:pPr>
+        <w:ind w:left="1440" w:hanging="360"/>
+      </w:pPr>
+      <w:rPr>
+        <w:rFonts w:ascii="Courier New" w:hAnsi="Courier New" w:cs="Courier New" w:hint="default"/>
+      </w:rPr>
+    </w:lvl>
+    <w:lvl w:ilvl="2" w:tplc="040C0005" w:tentative="1">
+      <w:start w:val="1"/>
+      <w:numFmt w:val="bullet"/>
+      <w:lvlText w:val=""/>
+      <w:lvlJc w:val="left"/>
+      <w:pPr>
+        <w:ind w:left="2160" w:hanging="360"/>
+      </w:pPr>
+      <w:rPr>
+        <w:rFonts w:ascii="Wingdings" w:hAnsi="Wingdings" w:hint="default"/>
+      </w:rPr>
+    </w:lvl>
+    <w:lvl w:ilvl="3" w:tplc="040C0001" w:tentative="1">
+      <w:start w:val="1"/>
+      <w:numFmt w:val="bullet"/>
+      <w:lvlText w:val=""/>
+      <w:lvlJc w:val="left"/>
+      <w:pPr>
+        <w:ind w:left="2880" w:hanging="360"/>
+      </w:pPr>
+      <w:rPr>
+        <w:rFonts w:ascii="Symbol" w:hAnsi="Symbol" w:hint="default"/>
+      </w:rPr>
+    </w:lvl>
+    <w:lvl w:ilvl="4" w:tplc="040C0003" w:tentative="1">
+      <w:start w:val="1"/>
+      <w:numFmt w:val="bullet"/>
+      <w:lvlText w:val="o"/>
+      <w:lvlJc w:val="left"/>
+      <w:pPr>
+        <w:ind w:left="3600" w:hanging="360"/>
+      </w:pPr>
+      <w:rPr>
+        <w:rFonts w:ascii="Courier New" w:hAnsi="Courier New" w:cs="Courier New" w:hint="default"/>
+      </w:rPr>
+    </w:lvl>
+    <w:lvl w:ilvl="5" w:tplc="040C0005" w:tentative="1">
+      <w:start w:val="1"/>
+      <w:numFmt w:val="bullet"/>
+      <w:lvlText w:val=""/>
+      <w:lvlJc w:val="left"/>
+      <w:pPr>
+        <w:ind w:left="4320" w:hanging="360"/>
+      </w:pPr>
+      <w:rPr>
+        <w:rFonts w:ascii="Wingdings" w:hAnsi="Wingdings" w:hint="default"/>
+      </w:rPr>
+    </w:lvl>
+    <w:lvl w:ilvl="6" w:tplc="040C0001" w:tentative="1">
+      <w:start w:val="1"/>
+      <w:numFmt w:val="bullet"/>
+      <w:lvlText w:val=""/>
+      <w:lvlJc w:val="left"/>
+      <w:pPr>
+        <w:ind w:left="5040" w:hanging="360"/>
+      </w:pPr>
+      <w:rPr>
+        <w:rFonts w:ascii="Symbol" w:hAnsi="Symbol" w:hint="default"/>
+      </w:rPr>
+    </w:lvl>
+    <w:lvl w:ilvl="7" w:tplc="040C0003" w:tentative="1">
+      <w:start w:val="1"/>
+      <w:numFmt w:val="bullet"/>
+      <w:lvlText w:val="o"/>
+      <w:lvlJc w:val="left"/>
+      <w:pPr>
+        <w:ind w:left="5760" w:hanging="360"/>
+      </w:pPr>
+      <w:rPr>
+        <w:rFonts w:ascii="Courier New" w:hAnsi="Courier New" w:cs="Courier New" w:hint="default"/>
+      </w:rPr>
+    </w:lvl>
+    <w:lvl w:ilvl="8" w:tplc="040C0005" w:tentative="1">
+      <w:start w:val="1"/>
+      <w:numFmt w:val="bullet"/>
+      <w:lvlText w:val=""/>
+      <w:lvlJc w:val="left"/>
+      <w:pPr>
+        <w:ind w:left="6480" w:hanging="360"/>
+      </w:pPr>
+      <w:rPr>
+        <w:rFonts w:ascii="Wingdings" w:hAnsi="Wingdings" w:hint="default"/>
+      </w:rPr>
+    </w:lvl>
+  </w:abstractNum>
+  <w:abstractNum w:abstractNumId="1">
+    <w:nsid w:val="636C6327"/>
+    <w:multiLevelType w:val="hybridMultilevel"/>
+    <w:tmpl w:val="198C7A08"/>
+    <w:lvl w:ilvl="0" w:tplc="040C0001">
+      <w:start w:val="1"/>
+      <w:numFmt w:val="bullet"/>
+      <w:lvlText w:val=""/>
+      <w:lvlJc w:val="left"/>
+      <w:pPr>
+        <w:ind w:left="1080" w:hanging="360"/>
+      </w:pPr>
+      <w:rPr>
+        <w:rFonts w:ascii="Symbol" w:hAnsi="Symbol" w:hint="default"/>
+      </w:rPr>
+    </w:lvl>
+    <w:lvl w:ilvl="1" w:tplc="040C0003" w:tentative="1">
+      <w:start w:val="1"/>
+      <w:numFmt w:val="bullet"/>
+      <w:lvlText w:val="o"/>
+      <w:lvlJc w:val="left"/>
+      <w:pPr>
+        <w:ind w:left="1800" w:hanging="360"/>
+      </w:pPr>
+      <w:rPr>
+        <w:rFonts w:ascii="Courier New" w:hAnsi="Courier New" w:cs="Courier New" w:hint="default"/>
+      </w:rPr>
+    </w:lvl>
+    <w:lvl w:ilvl="2" w:tplc="040C0005" w:tentative="1">
+      <w:start w:val="1"/>
+      <w:numFmt w:val="bullet"/>
+      <w:lvlText w:val=""/>
+      <w:lvlJc w:val="left"/>
+      <w:pPr>
+        <w:ind w:left="2520" w:hanging="360"/>
+      </w:pPr>
+      <w:rPr>
+        <w:rFonts w:ascii="Wingdings" w:hAnsi="Wingdings" w:hint="default"/>
+      </w:rPr>
+    </w:lvl>
+    <w:lvl w:ilvl="3" w:tplc="040C0001" w:tentative="1">
+      <w:start w:val="1"/>
+      <w:numFmt w:val="bullet"/>
+      <w:lvlText w:val=""/>
+      <w:lvlJc w:val="left"/>
+      <w:pPr>
+        <w:ind w:left="3240" w:hanging="360"/>
+      </w:pPr>
+      <w:rPr>
+        <w:rFonts w:ascii="Symbol" w:hAnsi="Symbol" w:hint="default"/>
+      </w:rPr>
+    </w:lvl>
+    <w:lvl w:ilvl="4" w:tplc="040C0003" w:tentative="1">
+      <w:start w:val="1"/>
+      <w:numFmt w:val="bullet"/>
+      <w:lvlText w:val="o"/>
+      <w:lvlJc w:val="left"/>
+      <w:pPr>
+        <w:ind w:left="3960" w:hanging="360"/>
+      </w:pPr>
+      <w:rPr>
+        <w:rFonts w:ascii="Courier New" w:hAnsi="Courier New" w:cs="Courier New" w:hint="default"/>
+      </w:rPr>
+    </w:lvl>
+    <w:lvl w:ilvl="5" w:tplc="040C0005" w:tentative="1">
+      <w:start w:val="1"/>
+      <w:numFmt w:val="bullet"/>
+      <w:lvlText w:val=""/>
+      <w:lvlJc w:val="left"/>
+      <w:pPr>
+        <w:ind w:left="4680" w:hanging="360"/>
+      </w:pPr>
+      <w:rPr>
+        <w:rFonts w:ascii="Wingdings" w:hAnsi="Wingdings" w:hint="default"/>
+      </w:rPr>
+    </w:lvl>
+    <w:lvl w:ilvl="6" w:tplc="040C0001" w:tentative="1">
+      <w:start w:val="1"/>
+      <w:numFmt w:val="bullet"/>
+      <w:lvlText w:val=""/>
+      <w:lvlJc w:val="left"/>
+      <w:pPr>
+        <w:ind w:left="5400" w:hanging="360"/>
+      </w:pPr>
+      <w:rPr>
+        <w:rFonts w:ascii="Symbol" w:hAnsi="Symbol" w:hint="default"/>
+      </w:rPr>
+    </w:lvl>
+    <w:lvl w:ilvl="7" w:tplc="040C0003" w:tentative="1">
+      <w:start w:val="1"/>
+      <w:numFmt w:val="bullet"/>
+      <w:lvlText w:val="o"/>
+      <w:lvlJc w:val="left"/>
+      <w:pPr>
+        <w:ind w:left="6120" w:hanging="360"/>
+      </w:pPr>
+      <w:rPr>
+        <w:rFonts w:ascii="Courier New" w:hAnsi="Courier New" w:cs="Courier New" w:hint="default"/>
+      </w:rPr>
+    </w:lvl>
+    <w:lvl w:ilvl="8" w:tplc="040C0005" w:tentative="1">
+      <w:start w:val="1"/>
+      <w:numFmt w:val="bullet"/>
+      <w:lvlText w:val=""/>
+      <w:lvlJc w:val="left"/>
+      <w:pPr>
+        <w:ind w:left="6840" w:hanging="360"/>
+      </w:pPr>
+      <w:rPr>
+        <w:rFonts w:ascii="Wingdings" w:hAnsi="Wingdings" w:hint="default"/>
+      </w:rPr>
+    </w:lvl>
+  </w:abstractNum>
+  <w:num w:numId="1">
+    <w:abstractNumId w:val="0"/>
+  </w:num>
+  <w:num w:numId="2">
+    <w:abstractNumId w:val="1"/>
+  </w:num>
+</w:numbering>
 </file>
 
 <file path=word/styles.xml><?xml version="1.0" encoding="utf-8"?>
@@ -321,11 +757,11 @@
     <w:link w:val="Titre1Car"/>
     <w:uiPriority w:val="9"/>
     <w:qFormat/>
-    <w:rsid w:val="00560715"/>
+    <w:rsid w:val="000C2A66"/>
     <w:pPr>
       <w:keepNext/>
       <w:keepLines/>
-      <w:spacing w:before="480" w:after="0"/>
+      <w:spacing w:before="240" w:after="0"/>
       <w:outlineLvl w:val="0"/>
     </w:pPr>
     <w:rPr>
@@ -447,7 +883,7 @@
     <w:basedOn w:val="Policepardfaut"/>
     <w:link w:val="Titre1"/>
     <w:uiPriority w:val="9"/>
-    <w:rsid w:val="00560715"/>
+    <w:rsid w:val="000C2A66"/>
     <w:rPr>
       <w:rFonts w:asciiTheme="majorHAnsi" w:eastAsiaTheme="majorEastAsia" w:hAnsiTheme="majorHAnsi" w:cstheme="majorBidi"/>
       <w:b/>
@@ -474,6 +910,29 @@
       <w:sz w:val="24"/>
       <w:szCs w:val="24"/>
       <w:lang w:eastAsia="zh-CN" w:bidi="hi-IN"/>
+    </w:rPr>
+  </w:style>
+  <w:style w:type="paragraph" w:styleId="Paragraphedeliste">
+    <w:name w:val="List Paragraph"/>
+    <w:basedOn w:val="Normal"/>
+    <w:uiPriority w:val="34"/>
+    <w:qFormat/>
+    <w:rsid w:val="00F650D0"/>
+    <w:pPr>
+      <w:ind w:left="720"/>
+      <w:contextualSpacing/>
+    </w:pPr>
+  </w:style>
+  <w:style w:type="character" w:styleId="Emphaseple">
+    <w:name w:val="Subtle Emphasis"/>
+    <w:basedOn w:val="Policepardfaut"/>
+    <w:uiPriority w:val="19"/>
+    <w:qFormat/>
+    <w:rsid w:val="000C2A66"/>
+    <w:rPr>
+      <w:i/>
+      <w:iCs/>
+      <w:color w:val="808080" w:themeColor="text1" w:themeTint="7F"/>
     </w:rPr>
   </w:style>
 </w:styles>
@@ -646,11 +1105,11 @@
     <w:link w:val="Titre1Car"/>
     <w:uiPriority w:val="9"/>
     <w:qFormat/>
-    <w:rsid w:val="00560715"/>
+    <w:rsid w:val="000C2A66"/>
     <w:pPr>
       <w:keepNext/>
       <w:keepLines/>
-      <w:spacing w:before="480" w:after="0"/>
+      <w:spacing w:before="240" w:after="0"/>
       <w:outlineLvl w:val="0"/>
     </w:pPr>
     <w:rPr>
@@ -772,7 +1231,7 @@
     <w:basedOn w:val="Policepardfaut"/>
     <w:link w:val="Titre1"/>
     <w:uiPriority w:val="9"/>
-    <w:rsid w:val="00560715"/>
+    <w:rsid w:val="000C2A66"/>
     <w:rPr>
       <w:rFonts w:asciiTheme="majorHAnsi" w:eastAsiaTheme="majorEastAsia" w:hAnsiTheme="majorHAnsi" w:cstheme="majorBidi"/>
       <w:b/>
@@ -799,6 +1258,29 @@
       <w:sz w:val="24"/>
       <w:szCs w:val="24"/>
       <w:lang w:eastAsia="zh-CN" w:bidi="hi-IN"/>
+    </w:rPr>
+  </w:style>
+  <w:style w:type="paragraph" w:styleId="Paragraphedeliste">
+    <w:name w:val="List Paragraph"/>
+    <w:basedOn w:val="Normal"/>
+    <w:uiPriority w:val="34"/>
+    <w:qFormat/>
+    <w:rsid w:val="00F650D0"/>
+    <w:pPr>
+      <w:ind w:left="720"/>
+      <w:contextualSpacing/>
+    </w:pPr>
+  </w:style>
+  <w:style w:type="character" w:styleId="Emphaseple">
+    <w:name w:val="Subtle Emphasis"/>
+    <w:basedOn w:val="Policepardfaut"/>
+    <w:uiPriority w:val="19"/>
+    <w:qFormat/>
+    <w:rsid w:val="000C2A66"/>
+    <w:rPr>
+      <w:i/>
+      <w:iCs/>
+      <w:color w:val="808080" w:themeColor="text1" w:themeTint="7F"/>
     </w:rPr>
   </w:style>
 </w:styles>

</xml_diff>